<commit_message>
Formulaire modifié selon les commentaires; ajustement courriel
</commit_message>
<xml_diff>
--- a/partenariats/roy-email-deuxième_contacte_formulaire-20230920.docx
+++ b/partenariats/roy-email-deuxième_contacte_formulaire-20230920.docx
@@ -262,7 +262,28 @@
           <w:rFonts w:cstheme="minorHAnsi"/>
           <w:lang w:val="fr-CA"/>
         </w:rPr>
-        <w:t>, la l</w:t>
+        <w:t xml:space="preserve"> et</w:t>
+      </w:r>
+      <w:r>
+        <w:rPr>
+          <w:rFonts w:cstheme="minorHAnsi"/>
+          <w:lang w:val="fr-CA"/>
+        </w:rPr>
+        <w:t xml:space="preserve"> la</w:t>
+      </w:r>
+      <w:r>
+        <w:rPr>
+          <w:rFonts w:cstheme="minorHAnsi"/>
+          <w:lang w:val="fr-CA"/>
+        </w:rPr>
+        <w:t xml:space="preserve"> </w:t>
+      </w:r>
+      <w:r>
+        <w:rPr>
+          <w:rFonts w:cstheme="minorHAnsi"/>
+          <w:lang w:val="fr-CA"/>
+        </w:rPr>
+        <w:t>l</w:t>
       </w:r>
       <w:r>
         <w:rPr>
@@ -276,75 +297,68 @@
           <w:rFonts w:cstheme="minorHAnsi"/>
           <w:lang w:val="fr-CA"/>
         </w:rPr>
+        <w:t xml:space="preserve"> du projet</w:t>
+      </w:r>
+      <w:bookmarkEnd w:id="0"/>
+      <w:r>
+        <w:rPr>
+          <w:rFonts w:cstheme="minorHAnsi"/>
+          <w:lang w:val="fr-CA"/>
+        </w:rPr>
+        <w:t xml:space="preserve">, qui </w:t>
+      </w:r>
+      <w:r>
+        <w:rPr>
+          <w:rFonts w:cstheme="minorHAnsi"/>
+          <w:lang w:val="fr-CA"/>
+        </w:rPr>
+        <w:t>sera remplacée par un emplacement approximatif dans un rayon de 300 mètres</w:t>
+      </w:r>
+      <w:r>
+        <w:rPr>
+          <w:rFonts w:cstheme="minorHAnsi"/>
+          <w:lang w:val="fr-CA"/>
+        </w:rPr>
+        <w:t xml:space="preserve">. </w:t>
+      </w:r>
+      <w:r>
+        <w:rPr>
+          <w:lang w:val="fr-CA"/>
+        </w:rPr>
+        <w:t xml:space="preserve">Notez </w:t>
+      </w:r>
+      <w:r>
+        <w:rPr>
+          <w:lang w:val="fr-CA"/>
+        </w:rPr>
+        <w:t xml:space="preserve">aussi </w:t>
+      </w:r>
+      <w:r>
+        <w:rPr>
+          <w:lang w:val="fr-CA"/>
+        </w:rPr>
+        <w:t>que v</w:t>
+      </w:r>
+      <w:r>
+        <w:rPr>
+          <w:lang w:val="fr-CA"/>
+        </w:rPr>
+        <w:t>ous pourrez modifier</w:t>
+      </w:r>
+      <w:r>
+        <w:rPr>
+          <w:lang w:val="fr-CA"/>
+        </w:rPr>
+        <w:t>, retirer ou compléter</w:t>
+      </w:r>
+      <w:r>
+        <w:rPr>
+          <w:lang w:val="fr-CA"/>
+        </w:rPr>
         <w:t xml:space="preserve"> </w:t>
       </w:r>
       <w:r>
         <w:rPr>
-          <w:rFonts w:cstheme="minorHAnsi"/>
-          <w:lang w:val="fr-CA"/>
-        </w:rPr>
-        <w:t xml:space="preserve">approximative </w:t>
-      </w:r>
-      <w:r>
-        <w:rPr>
-          <w:rFonts w:cstheme="minorHAnsi"/>
-          <w:lang w:val="fr-CA"/>
-        </w:rPr>
-        <w:t>du projet et la galerie d’image</w:t>
-      </w:r>
-      <w:bookmarkEnd w:id="0"/>
-      <w:r>
-        <w:rPr>
-          <w:rFonts w:cstheme="minorHAnsi"/>
-          <w:lang w:val="fr-CA"/>
-        </w:rPr>
-        <w:t>s</w:t>
-      </w:r>
-      <w:r>
-        <w:rPr>
-          <w:rFonts w:cstheme="minorHAnsi"/>
-          <w:lang w:val="fr-CA"/>
-        </w:rPr>
-        <w:t xml:space="preserve">. </w:t>
-      </w:r>
-      <w:r>
-        <w:rPr>
-          <w:lang w:val="fr-CA"/>
-        </w:rPr>
-        <w:t xml:space="preserve">Notez </w:t>
-      </w:r>
-      <w:r>
-        <w:rPr>
-          <w:lang w:val="fr-CA"/>
-        </w:rPr>
-        <w:t xml:space="preserve">aussi </w:t>
-      </w:r>
-      <w:r>
-        <w:rPr>
-          <w:lang w:val="fr-CA"/>
-        </w:rPr>
-        <w:t>que v</w:t>
-      </w:r>
-      <w:r>
-        <w:rPr>
-          <w:lang w:val="fr-CA"/>
-        </w:rPr>
-        <w:t>ous pourrez modifier</w:t>
-      </w:r>
-      <w:r>
-        <w:rPr>
-          <w:lang w:val="fr-CA"/>
-        </w:rPr>
-        <w:t>, retirer ou compléter</w:t>
-      </w:r>
-      <w:r>
-        <w:rPr>
-          <w:lang w:val="fr-CA"/>
-        </w:rPr>
-        <w:t xml:space="preserve"> </w:t>
-      </w:r>
-      <w:r>
-        <w:rPr>
           <w:lang w:val="fr-CA"/>
         </w:rPr>
         <w:t xml:space="preserve">les informations directement sur la plateforme web à partir d’octobre. </w:t>
@@ -399,25 +413,7 @@
         <w:rPr>
           <w:lang w:val="fr-CA"/>
         </w:rPr>
-        <w:t xml:space="preserve">Je vous invite </w:t>
-      </w:r>
-      <w:r>
-        <w:rPr>
-          <w:lang w:val="fr-CA"/>
-        </w:rPr>
-        <w:t xml:space="preserve">donc </w:t>
-      </w:r>
-      <w:r>
-        <w:rPr>
-          <w:lang w:val="fr-CA"/>
-        </w:rPr>
-        <w:t>à me retourner les formulaires et les images par courriel.</w:t>
-      </w:r>
-      <w:r>
-        <w:rPr>
-          <w:lang w:val="fr-CA"/>
-        </w:rPr>
-        <w:t xml:space="preserve"> </w:t>
+        <w:t xml:space="preserve">Je vous invite donc à me retourner les formulaires et les images par courriel. </w:t>
       </w:r>
       <w:r>
         <w:rPr>

</xml_diff>